<commit_message>
need discusion and conclusion
</commit_message>
<xml_diff>
--- a/Major report final - Hengcheng Zhang z5130844.docx
+++ b/Major report final - Hengcheng Zhang z5130844.docx
@@ -166,10 +166,7 @@
         <w:t xml:space="preserve">Due to the higher stiffness, strength with a lower weight and better energy absorbing capability, composite material are widely used in modern industry. The aim of the project is to design a reliable composite window protection board to replace traditional wooden ones. The function of this composite board is to protect window from debris during cyclones. As instructed in Australia standard and design guidelines for </w:t>
       </w:r>
       <w:r>
-        <w:t>Queensland public cyclone shelters</w:t>
-      </w:r>
-      <w:r>
-        <w:t xml:space="preserve">. This kind of structures must be able to withstand </w:t>
+        <w:t xml:space="preserve">Queensland public cyclone shelters. This kind of structures must be able to withstand </w:t>
       </w:r>
       <w:r>
         <w:t>impact tests with a certain load. These impact tests could be expensive and very time consuming. To speed up and simplify the design process, a numerical way was taken into usage with the help of ANSYS Workbench.</w:t>
@@ -262,8 +259,111 @@
         <w:rPr>
           <w:lang w:eastAsia="zh-CN"/>
         </w:rPr>
-        <w:t xml:space="preserve">The validated prototype model was modified by the requirement of a dimension of window. The impact load was set as instructed in the design guideline. A sensitive analysis is performed to investigate the </w:t>
-      </w:r>
+        <w:t xml:space="preserve">The validated prototype model was modified by the requirement of a dimension of window. The impact load </w:t>
+      </w:r>
+      <w:r>
+        <w:rPr>
+          <w:lang w:eastAsia="zh-CN"/>
+        </w:rPr>
+        <w:t xml:space="preserve">of </w:t>
+      </w:r>
+      <w:r>
+        <w:t>five spherical steel balls of 2 grams mass</w:t>
+      </w:r>
+      <w:r>
+        <w:rPr>
+          <w:lang w:eastAsia="zh-CN"/>
+        </w:rPr>
+        <w:t xml:space="preserve"> was </w:t>
+      </w:r>
+      <w:r>
+        <w:rPr>
+          <w:lang w:eastAsia="zh-CN"/>
+        </w:rPr>
+        <w:t xml:space="preserve">instructed in the design. </w:t>
+      </w:r>
+      <w:r>
+        <w:rPr>
+          <w:lang w:eastAsia="zh-CN"/>
+        </w:rPr>
+        <w:t xml:space="preserve">To simplify this problem, they are set as a 10 grams mass, which has a diameter of 20 mm. </w:t>
+      </w:r>
+      <w:r>
+        <w:rPr>
+          <w:lang w:eastAsia="zh-CN"/>
+        </w:rPr>
+        <w:t xml:space="preserve">A sensitive analysis is performed to investigate the </w:t>
+      </w:r>
+    </w:p>
+    <w:p>
+      <w:pPr>
+        <w:rPr>
+          <w:lang w:eastAsia="zh-CN"/>
+        </w:rPr>
+      </w:pPr>
+    </w:p>
+    <w:p>
+      <w:pPr>
+        <w:rPr>
+          <w:lang w:eastAsia="zh-CN"/>
+        </w:rPr>
+      </w:pPr>
+    </w:p>
+    <w:p>
+      <w:pPr>
+        <w:rPr>
+          <w:lang w:eastAsia="zh-CN"/>
+        </w:rPr>
+      </w:pPr>
+    </w:p>
+    <w:p>
+      <w:pPr>
+        <w:rPr>
+          <w:lang w:eastAsia="zh-CN"/>
+        </w:rPr>
+      </w:pPr>
+    </w:p>
+    <w:p>
+      <w:pPr>
+        <w:rPr>
+          <w:lang w:eastAsia="zh-CN"/>
+        </w:rPr>
+      </w:pPr>
+    </w:p>
+    <w:p>
+      <w:pPr>
+        <w:rPr>
+          <w:lang w:eastAsia="zh-CN"/>
+        </w:rPr>
+      </w:pPr>
+    </w:p>
+    <w:p>
+      <w:pPr>
+        <w:rPr>
+          <w:lang w:eastAsia="zh-CN"/>
+        </w:rPr>
+      </w:pPr>
+    </w:p>
+    <w:p>
+      <w:pPr>
+        <w:rPr>
+          <w:lang w:eastAsia="zh-CN"/>
+        </w:rPr>
+      </w:pPr>
+    </w:p>
+    <w:p>
+      <w:pPr>
+        <w:rPr>
+          <w:lang w:eastAsia="zh-CN"/>
+        </w:rPr>
+      </w:pPr>
+    </w:p>
+    <w:p>
+      <w:pPr>
+        <w:rPr>
+          <w:lang w:eastAsia="zh-CN"/>
+        </w:rPr>
+      </w:pPr>
       <w:r>
         <w:rPr>
           <w:lang w:eastAsia="zh-CN"/>
@@ -3021,6 +3121,9 @@
     <w:p>
       <w:r>
         <w:t>The projectile is allocated with an initial condition of velocity, which is set according to the experiment inlet velocity. The projectile is also symmetrised, so the boundary conditions on the symmetry plane are applied to it too.</w:t>
+      </w:r>
+      <w:r>
+        <w:t xml:space="preserve"> The impact position is located at the centre of the board, where is the weakest point of a square board. The impact position was also applied to the design of the protection board.</w:t>
       </w:r>
     </w:p>
     <w:p>
@@ -3615,7 +3718,15 @@
                 <w:color w:val="000000"/>
                 <w:lang w:eastAsia="en-AU"/>
               </w:rPr>
-              <w:t>0</w:t>
+              <w:t>0°</w:t>
+            </w:r>
+            <w:r>
+              <w:rPr>
+                <w:rFonts w:ascii="Calibri" w:eastAsia="Times New Roman" w:hAnsi="Calibri" w:cs="Times New Roman"/>
+                <w:color w:val="000000"/>
+                <w:lang w:eastAsia="en-AU"/>
+              </w:rPr>
+              <w:t>/0</w:t>
             </w:r>
             <w:r>
               <w:rPr>
@@ -3631,22 +3742,6 @@
                 <w:color w:val="000000"/>
                 <w:lang w:eastAsia="en-AU"/>
               </w:rPr>
-              <w:t>/0</w:t>
-            </w:r>
-            <w:r>
-              <w:rPr>
-                <w:rFonts w:ascii="Calibri" w:eastAsia="Times New Roman" w:hAnsi="Calibri" w:cs="Times New Roman"/>
-                <w:color w:val="000000"/>
-                <w:lang w:eastAsia="en-AU"/>
-              </w:rPr>
-              <w:t>°</w:t>
-            </w:r>
-            <w:r>
-              <w:rPr>
-                <w:rFonts w:ascii="Calibri" w:eastAsia="Times New Roman" w:hAnsi="Calibri" w:cs="Times New Roman"/>
-                <w:color w:val="000000"/>
-                <w:lang w:eastAsia="en-AU"/>
-              </w:rPr>
               <w:t>/</w:t>
             </w:r>
             <w:r>
@@ -3655,15 +3750,7 @@
                 <w:color w:val="000000"/>
                 <w:lang w:eastAsia="en-AU"/>
               </w:rPr>
-              <w:t>0</w:t>
-            </w:r>
-            <w:r>
-              <w:rPr>
-                <w:rFonts w:ascii="Calibri" w:eastAsia="Times New Roman" w:hAnsi="Calibri" w:cs="Times New Roman"/>
-                <w:color w:val="000000"/>
-                <w:lang w:eastAsia="en-AU"/>
-              </w:rPr>
-              <w:t>°</w:t>
+              <w:t>0°</w:t>
             </w:r>
             <w:r>
               <w:rPr>
@@ -3679,15 +3766,7 @@
                 <w:color w:val="000000"/>
                 <w:lang w:eastAsia="en-AU"/>
               </w:rPr>
-              <w:t>0</w:t>
-            </w:r>
-            <w:r>
-              <w:rPr>
-                <w:rFonts w:ascii="Calibri" w:eastAsia="Times New Roman" w:hAnsi="Calibri" w:cs="Times New Roman"/>
-                <w:color w:val="000000"/>
-                <w:lang w:eastAsia="en-AU"/>
-              </w:rPr>
-              <w:t>°</w:t>
+              <w:t>0°</w:t>
             </w:r>
             <w:r>
               <w:rPr>
@@ -3703,15 +3782,7 @@
                 <w:color w:val="000000"/>
                 <w:lang w:eastAsia="en-AU"/>
               </w:rPr>
-              <w:t>0</w:t>
-            </w:r>
-            <w:r>
-              <w:rPr>
-                <w:rFonts w:ascii="Calibri" w:eastAsia="Times New Roman" w:hAnsi="Calibri" w:cs="Times New Roman"/>
-                <w:color w:val="000000"/>
-                <w:lang w:eastAsia="en-AU"/>
-              </w:rPr>
-              <w:t>°</w:t>
+              <w:t>0°</w:t>
             </w:r>
             <w:r>
               <w:rPr>
@@ -3799,7 +3870,15 @@
                 <w:color w:val="000000"/>
                 <w:lang w:eastAsia="en-AU"/>
               </w:rPr>
-              <w:t>-45°/45</w:t>
+              <w:t>-45°/45°</w:t>
+            </w:r>
+            <w:r>
+              <w:rPr>
+                <w:rFonts w:ascii="Calibri" w:eastAsia="Times New Roman" w:hAnsi="Calibri" w:cs="Times New Roman"/>
+                <w:color w:val="000000"/>
+                <w:lang w:eastAsia="en-AU"/>
+              </w:rPr>
+              <w:t>/90</w:t>
             </w:r>
             <w:r>
               <w:rPr>
@@ -3815,6 +3894,22 @@
                 <w:color w:val="000000"/>
                 <w:lang w:eastAsia="en-AU"/>
               </w:rPr>
+              <w:t>/0</w:t>
+            </w:r>
+            <w:r>
+              <w:rPr>
+                <w:rFonts w:ascii="Calibri" w:eastAsia="Times New Roman" w:hAnsi="Calibri" w:cs="Times New Roman"/>
+                <w:color w:val="000000"/>
+                <w:lang w:eastAsia="en-AU"/>
+              </w:rPr>
+              <w:t>°</w:t>
+            </w:r>
+            <w:r>
+              <w:rPr>
+                <w:rFonts w:ascii="Calibri" w:eastAsia="Times New Roman" w:hAnsi="Calibri" w:cs="Times New Roman"/>
+                <w:color w:val="000000"/>
+                <w:lang w:eastAsia="en-AU"/>
+              </w:rPr>
               <w:t>/90</w:t>
             </w:r>
             <w:r>
@@ -3831,38 +3926,6 @@
                 <w:color w:val="000000"/>
                 <w:lang w:eastAsia="en-AU"/>
               </w:rPr>
-              <w:t>/0</w:t>
-            </w:r>
-            <w:r>
-              <w:rPr>
-                <w:rFonts w:ascii="Calibri" w:eastAsia="Times New Roman" w:hAnsi="Calibri" w:cs="Times New Roman"/>
-                <w:color w:val="000000"/>
-                <w:lang w:eastAsia="en-AU"/>
-              </w:rPr>
-              <w:t>°</w:t>
-            </w:r>
-            <w:r>
-              <w:rPr>
-                <w:rFonts w:ascii="Calibri" w:eastAsia="Times New Roman" w:hAnsi="Calibri" w:cs="Times New Roman"/>
-                <w:color w:val="000000"/>
-                <w:lang w:eastAsia="en-AU"/>
-              </w:rPr>
-              <w:t>/90</w:t>
-            </w:r>
-            <w:r>
-              <w:rPr>
-                <w:rFonts w:ascii="Calibri" w:eastAsia="Times New Roman" w:hAnsi="Calibri" w:cs="Times New Roman"/>
-                <w:color w:val="000000"/>
-                <w:lang w:eastAsia="en-AU"/>
-              </w:rPr>
-              <w:t>°</w:t>
-            </w:r>
-            <w:r>
-              <w:rPr>
-                <w:rFonts w:ascii="Calibri" w:eastAsia="Times New Roman" w:hAnsi="Calibri" w:cs="Times New Roman"/>
-                <w:color w:val="000000"/>
-                <w:lang w:eastAsia="en-AU"/>
-              </w:rPr>
               <w:t>/</w:t>
             </w:r>
             <w:r>
@@ -3871,15 +3934,7 @@
                 <w:color w:val="000000"/>
                 <w:lang w:eastAsia="en-AU"/>
               </w:rPr>
-              <w:t>0</w:t>
-            </w:r>
-            <w:r>
-              <w:rPr>
-                <w:rFonts w:ascii="Calibri" w:eastAsia="Times New Roman" w:hAnsi="Calibri" w:cs="Times New Roman"/>
-                <w:color w:val="000000"/>
-                <w:lang w:eastAsia="en-AU"/>
-              </w:rPr>
-              <w:t>°</w:t>
+              <w:t>0°</w:t>
             </w:r>
             <w:r>
               <w:rPr>
@@ -4709,11 +4764,31 @@
         <w:t xml:space="preserve"> element model is chosen in this project, as it relatively accurate and took a reasonable time</w:t>
       </w:r>
       <w:r>
-        <w:t xml:space="preserve"> (about 20 minutes) to solve one set of</w:t>
-      </w:r>
-      <w:r>
-        <w:t xml:space="preserve"> results.</w:t>
-      </w:r>
+        <w:t xml:space="preserve"> (about </w:t>
+      </w:r>
+      <w:r>
+        <w:t>15</w:t>
+      </w:r>
+      <w:r>
+        <w:t xml:space="preserve"> minutes) to solve </w:t>
+      </w:r>
+      <w:r>
+        <w:t>the</w:t>
+      </w:r>
+      <w:r>
+        <w:t xml:space="preserve"> results</w:t>
+      </w:r>
+      <w:r>
+        <w:t xml:space="preserve"> for once</w:t>
+      </w:r>
+      <w:r>
+        <w:t>.</w:t>
+      </w:r>
+      <w:r>
+        <w:t xml:space="preserve"> As would be seen in the validation and sensitivity analysis part, the solving process must be run for many times. A long time consuming model would not be acceptable.</w:t>
+      </w:r>
+      <w:bookmarkStart w:id="11" w:name="_GoBack"/>
+      <w:bookmarkEnd w:id="11"/>
     </w:p>
     <w:p>
       <w:pPr>
@@ -4769,16 +4844,16 @@
         <w:pStyle w:val="Heading1"/>
         <w:spacing w:after="240"/>
       </w:pPr>
-      <w:bookmarkStart w:id="11" w:name="_Toc479261292"/>
-      <w:bookmarkStart w:id="12" w:name="_Toc481699523"/>
+      <w:bookmarkStart w:id="12" w:name="_Toc479261292"/>
+      <w:bookmarkStart w:id="13" w:name="_Toc481699523"/>
       <w:r>
         <w:t>6</w:t>
       </w:r>
       <w:r>
         <w:t>. Results</w:t>
       </w:r>
-      <w:bookmarkEnd w:id="11"/>
       <w:bookmarkEnd w:id="12"/>
+      <w:bookmarkEnd w:id="13"/>
     </w:p>
     <w:p>
       <w:r>
@@ -4981,10 +5056,10 @@
           <w:lang w:eastAsia="en-AU"/>
         </w:rPr>
         <w:drawing>
-          <wp:inline distT="0" distB="0" distL="0" distR="0" wp14:anchorId="269BE123" wp14:editId="4518B1AA">
-            <wp:extent cx="4972050" cy="2162640"/>
-            <wp:effectExtent l="0" t="0" r="0" b="9525"/>
-            <wp:docPr id="7" name="Picture 7"/>
+          <wp:inline distT="0" distB="0" distL="0" distR="0" wp14:anchorId="2DB51681" wp14:editId="64B340E8">
+            <wp:extent cx="4314548" cy="2333295"/>
+            <wp:effectExtent l="0" t="0" r="0" b="0"/>
+            <wp:docPr id="14" name="Picture 14"/>
             <wp:cNvGraphicFramePr>
               <a:graphicFrameLocks xmlns:a="http://schemas.openxmlformats.org/drawingml/2006/main" noChangeAspect="1"/>
             </wp:cNvGraphicFramePr>
@@ -5004,7 +5079,7 @@
                   <pic:spPr>
                     <a:xfrm>
                       <a:off x="0" y="0"/>
-                      <a:ext cx="4969847" cy="2161682"/>
+                      <a:ext cx="4311463" cy="2331626"/>
                     </a:xfrm>
                     <a:prstGeom prst="rect">
                       <a:avLst/>
@@ -5042,19 +5117,19 @@
         <w:pStyle w:val="Heading1"/>
         <w:spacing w:after="240"/>
       </w:pPr>
-      <w:bookmarkStart w:id="13" w:name="_Toc481699524"/>
-      <w:bookmarkStart w:id="14" w:name="_Toc479261293"/>
+      <w:bookmarkStart w:id="14" w:name="_Toc481699524"/>
+      <w:bookmarkStart w:id="15" w:name="_Toc479261293"/>
       <w:r>
         <w:t>7</w:t>
       </w:r>
       <w:r>
         <w:t>. Validation</w:t>
       </w:r>
-      <w:bookmarkEnd w:id="13"/>
+      <w:bookmarkEnd w:id="14"/>
       <w:r>
         <w:t xml:space="preserve"> </w:t>
       </w:r>
-      <w:bookmarkEnd w:id="14"/>
+      <w:bookmarkEnd w:id="15"/>
     </w:p>
     <w:p>
       <w:r>
@@ -5067,7 +5142,7 @@
         <w:t xml:space="preserve"> direct method is to compare our simulation result with the experiment data. This comparison is illustrated in figure </w:t>
       </w:r>
       <w:r>
-        <w:t>6</w:t>
+        <w:t>10</w:t>
       </w:r>
       <w:r>
         <w:t xml:space="preserve">. </w:t>
@@ -5078,13 +5153,76 @@
         <w:t xml:space="preserve">As could be seen, the </w:t>
       </w:r>
       <w:r>
-        <w:t>simulation results fit quite well to the experiment data, especially in higher velocity margin. There is still some difference in the ballistic limit area. The simulation limit is about 360m/s as discussed in former part, while the experiment ballistic limit is about 320 m/s. The difference is about 12%. So we may need to take a safety factor larger than 1.2 to avoid this difference effect.</w:t>
-      </w:r>
-    </w:p>
-    <w:p>
-      <w:bookmarkStart w:id="15" w:name="_GoBack"/>
-      <w:bookmarkEnd w:id="15"/>
-    </w:p>
+        <w:t>simulation results fit quite well to the experiment data, especially i</w:t>
+      </w:r>
+      <w:r>
+        <w:t>n higher velocity margin. There</w:t>
+      </w:r>
+      <w:r>
+        <w:t xml:space="preserve"> still</w:t>
+      </w:r>
+      <w:r>
+        <w:t xml:space="preserve"> remains</w:t>
+      </w:r>
+      <w:r>
+        <w:t xml:space="preserve"> some difference in the ba</w:t>
+      </w:r>
+      <w:r>
+        <w:t>llistic limit area. The simulated</w:t>
+      </w:r>
+      <w:r>
+        <w:t xml:space="preserve"> </w:t>
+      </w:r>
+      <w:r>
+        <w:t>criterion is</w:t>
+      </w:r>
+      <w:r>
+        <w:t xml:space="preserve"> about 3</w:t>
+      </w:r>
+      <w:r>
+        <w:t>0</w:t>
+      </w:r>
+      <w:r>
+        <w:t>0</w:t>
+      </w:r>
+      <w:r>
+        <w:t xml:space="preserve"> </w:t>
+      </w:r>
+      <w:r>
+        <w:t xml:space="preserve">m/s as discussed in former part, while the experiment ballistic limit is about 320 m/s. The difference is about </w:t>
+      </w:r>
+      <w:r>
+        <w:t>6.5</w:t>
+      </w:r>
+      <w:r>
+        <w:t xml:space="preserve">%. </w:t>
+      </w:r>
+      <w:r>
+        <w:t>When designing the</w:t>
+      </w:r>
+      <w:r>
+        <w:t xml:space="preserve"> protection board, this difference may affect the outcomes. To avoid its influence and make sure the quality of the final design,</w:t>
+      </w:r>
+      <w:r>
+        <w:t xml:space="preserve"> a safety factor </w:t>
+      </w:r>
+      <w:r>
+        <w:t>of</w:t>
+      </w:r>
+      <w:r>
+        <w:t xml:space="preserve"> 1.</w:t>
+      </w:r>
+      <w:r>
+        <w:t xml:space="preserve">1 </w:t>
+      </w:r>
+      <w:r>
+        <w:t>was applied</w:t>
+      </w:r>
+      <w:r>
+        <w:t>.</w:t>
+      </w:r>
+    </w:p>
+    <w:p/>
     <w:p>
       <w:pPr>
         <w:spacing w:after="0"/>
@@ -5097,10 +5235,10 @@
         </w:rPr>
         <w:lastRenderedPageBreak/>
         <w:drawing>
-          <wp:inline distT="0" distB="0" distL="0" distR="0" wp14:anchorId="3ACBA88F" wp14:editId="320E58DB">
-            <wp:extent cx="4676775" cy="2800350"/>
-            <wp:effectExtent l="0" t="0" r="9525" b="0"/>
-            <wp:docPr id="18" name="Picture 18"/>
+          <wp:inline distT="0" distB="0" distL="0" distR="0" wp14:anchorId="2FACC439" wp14:editId="11F09BEC">
+            <wp:extent cx="5076825" cy="3133725"/>
+            <wp:effectExtent l="0" t="0" r="9525" b="9525"/>
+            <wp:docPr id="4" name="Picture 4"/>
             <wp:cNvGraphicFramePr>
               <a:graphicFrameLocks xmlns:a="http://schemas.openxmlformats.org/drawingml/2006/main" noChangeAspect="1"/>
             </wp:cNvGraphicFramePr>
@@ -5120,7 +5258,7 @@
                   <pic:spPr>
                     <a:xfrm>
                       <a:off x="0" y="0"/>
-                      <a:ext cx="4676775" cy="2800350"/>
+                      <a:ext cx="5076825" cy="3133725"/>
                     </a:xfrm>
                     <a:prstGeom prst="rect">
                       <a:avLst/>
@@ -5240,14 +5378,38 @@
         <w:t xml:space="preserve">The design process is similar to the former part. Firstly, </w:t>
       </w:r>
       <w:r>
-        <w:t xml:space="preserve">a board model needs to be built according to the geometry of a window. Then make appropriate boundary conditions and initial conditions. Thirdly, it’s the meshing process and at last, solution and result discussion. </w:t>
-      </w:r>
-      <w:r>
-        <w:rPr>
-          <w:rFonts w:hint="eastAsia"/>
-          <w:lang w:eastAsia="zh-CN"/>
-        </w:rPr>
-        <w:t>A sensitive analysis of the core</w:t>
+        <w:t xml:space="preserve">a board model needs to be built according to the geometry of a window. Then make appropriate boundary conditions and initial conditions. </w:t>
+      </w:r>
+      <w:r>
+        <w:t xml:space="preserve">The composite materials and structure constructed in ACP </w:t>
+      </w:r>
+      <w:r>
+        <w:t>module is inherited. The meshing process was similar to the former model too. A refinement and convergence procedure is performed again. At</w:t>
+      </w:r>
+      <w:r>
+        <w:t xml:space="preserve"> last, </w:t>
+      </w:r>
+      <w:r>
+        <w:t xml:space="preserve">it’s the </w:t>
+      </w:r>
+      <w:r>
+        <w:t xml:space="preserve">solution and result discussion. </w:t>
+      </w:r>
+      <w:r>
+        <w:t xml:space="preserve">Differ from former procedures, </w:t>
+      </w:r>
+      <w:r>
+        <w:rPr>
+          <w:lang w:eastAsia="zh-CN"/>
+        </w:rPr>
+        <w:t>a</w:t>
+      </w:r>
+      <w:r>
+        <w:rPr>
+          <w:rFonts w:hint="eastAsia"/>
+          <w:lang w:eastAsia="zh-CN"/>
+        </w:rPr>
+        <w:t xml:space="preserve"> sensitive analysis of the core</w:t>
       </w:r>
       <w:r>
         <w:rPr>
@@ -5313,7 +5475,16 @@
     </w:p>
     <w:p>
       <w:r>
-        <w:t>A model of window protection composite material board is developed in this section. The dimension of this board is 2000*1000 mm</w:t>
+        <w:t>The</w:t>
+      </w:r>
+      <w:r>
+        <w:t xml:space="preserve"> model of window protection composite material board is developed in this section. </w:t>
+      </w:r>
+      <w:r>
+        <w:t xml:space="preserve">A balcony glass door is selected as the protection target. </w:t>
+      </w:r>
+      <w:r>
+        <w:t>The dimension of this board is 2000*1000 mm</w:t>
       </w:r>
       <w:r>
         <w:rPr>
@@ -5322,12 +5493,30 @@
         <w:t>2</w:t>
       </w:r>
       <w:r>
-        <w:t>, and the thickness is set to be the same initially as the former model, which are two 3 mm face-sheets and a 30 mm core.</w:t>
-      </w:r>
-    </w:p>
-    <w:p>
-      <w:r>
-        <w:t xml:space="preserve">The boundary conditions are the same as the former model: fixed support on the four edges. This model is also symmetrised along the two </w:t>
+        <w:t xml:space="preserve">, and the thickness is set to be the same initially as the former model, which </w:t>
+      </w:r>
+      <w:r>
+        <w:t>has</w:t>
+      </w:r>
+      <w:r>
+        <w:t xml:space="preserve"> two 3 mm face-sheets and a 30 mm core.</w:t>
+      </w:r>
+    </w:p>
+    <w:p>
+      <w:r>
+        <w:t xml:space="preserve">The boundary conditions </w:t>
+      </w:r>
+      <w:r>
+        <w:t>were</w:t>
+      </w:r>
+      <w:r>
+        <w:t xml:space="preserve"> the same as the former model</w:t>
+      </w:r>
+      <w:r>
+        <w:t xml:space="preserve"> too</w:t>
+      </w:r>
+      <w:r>
+        <w:t xml:space="preserve">: fixed support on the four edges. This model is also symmetrised along the two </w:t>
       </w:r>
       <w:r>
         <w:t>centre</w:t>
@@ -5347,10 +5536,10 @@
         </w:rPr>
         <w:lastRenderedPageBreak/>
         <w:drawing>
-          <wp:inline distT="0" distB="0" distL="0" distR="0" wp14:anchorId="16C04640" wp14:editId="6953CFE0">
-            <wp:extent cx="5292474" cy="3944679"/>
-            <wp:effectExtent l="0" t="0" r="3810" b="0"/>
-            <wp:docPr id="2" name="Picture 2" descr="C:\Users\z5130844\Desktop\1.png"/>
+          <wp:inline distT="0" distB="0" distL="0" distR="0" wp14:anchorId="604CBDEA" wp14:editId="4118281F">
+            <wp:extent cx="4953740" cy="3691103"/>
+            <wp:effectExtent l="0" t="0" r="0" b="5080"/>
+            <wp:docPr id="16" name="Picture 16" descr="C:\Users\z5130844\Desktop\2.png"/>
             <wp:cNvGraphicFramePr>
               <a:graphicFrameLocks xmlns:a="http://schemas.openxmlformats.org/drawingml/2006/main" noChangeAspect="1"/>
             </wp:cNvGraphicFramePr>
@@ -5358,7 +5547,7 @@
               <a:graphicData uri="http://schemas.openxmlformats.org/drawingml/2006/picture">
                 <pic:pic xmlns:pic="http://schemas.openxmlformats.org/drawingml/2006/picture">
                   <pic:nvPicPr>
-                    <pic:cNvPr id="0" name="Picture 1" descr="C:\Users\z5130844\Desktop\1.png"/>
+                    <pic:cNvPr id="0" name="Picture 1" descr="C:\Users\z5130844\Desktop\2.png"/>
                     <pic:cNvPicPr>
                       <a:picLocks noChangeAspect="1" noChangeArrowheads="1"/>
                     </pic:cNvPicPr>
@@ -5379,7 +5568,7 @@
                   <pic:spPr bwMode="auto">
                     <a:xfrm>
                       <a:off x="0" y="0"/>
-                      <a:ext cx="5294891" cy="3946481"/>
+                      <a:ext cx="4954288" cy="3691511"/>
                     </a:xfrm>
                     <a:prstGeom prst="rect">
                       <a:avLst/>
@@ -5436,15 +5625,111 @@
     </w:p>
     <w:p>
       <w:r>
-        <w:t xml:space="preserve">The meshing method is similar to the former model. Structured mesh is utilized to save computational resource and time consumption. The mesh of the projectile is set to be coarse. A spherical body size is allocated near the impact region to refine this area. One edge size is set on the two face-sheets thickness direction to make sure there are more than 4 layers on each sheet. </w:t>
-      </w:r>
-      <w:r>
-        <w:t>The meshing result is shown below in figure 8.</w:t>
-      </w:r>
-    </w:p>
-    <w:p>
-      <w:pPr>
+        <w:t xml:space="preserve">The meshing method is similar to the former model. Structured mesh </w:t>
+      </w:r>
+      <w:r>
+        <w:t>was</w:t>
+      </w:r>
+      <w:r>
+        <w:t xml:space="preserve"> utilized to save computational resource and time consumption. The mesh of the projectile </w:t>
+      </w:r>
+      <w:r>
+        <w:t>was</w:t>
+      </w:r>
+      <w:r>
+        <w:t xml:space="preserve"> set to be coarse. A spherical body size </w:t>
+      </w:r>
+      <w:r>
+        <w:t>was</w:t>
+      </w:r>
+      <w:r>
+        <w:t xml:space="preserve"> allocated near the impact region to refine this area. </w:t>
+      </w:r>
+      <w:r>
+        <w:t>The mesh along the thickness direction</w:t>
+      </w:r>
+      <w:r>
+        <w:t xml:space="preserve"> was</w:t>
+      </w:r>
+      <w:r>
+        <w:t xml:space="preserve"> decided by the composite structure built in the ACP pro module, which is the same with previous model</w:t>
+      </w:r>
+      <w:r>
+        <w:t xml:space="preserve">. </w:t>
+      </w:r>
+    </w:p>
+    <w:p>
+      <w:r>
+        <w:t>Due</w:t>
+      </w:r>
+      <w:r>
+        <w:t xml:space="preserve"> to the dimension change of the model</w:t>
+      </w:r>
+      <w:r>
+        <w:t>, t</w:t>
+      </w:r>
+      <w:r>
+        <w:t xml:space="preserve">he mesh convergence procedure needs to be performed again. </w:t>
+      </w:r>
+      <w:r>
+        <w:t xml:space="preserve">The residual velocity </w:t>
+      </w:r>
+      <w:r>
+        <w:t>was</w:t>
+      </w:r>
+      <w:r>
+        <w:t xml:space="preserve"> </w:t>
+      </w:r>
+      <w:r>
+        <w:t>still</w:t>
+      </w:r>
+      <w:r>
+        <w:t xml:space="preserve"> set as the mesh refinement indicator. </w:t>
+      </w:r>
+      <w:r>
+        <w:t xml:space="preserve">The impact velocity was randomly set as 300 m/s. It should be higher than the ballistic limit. </w:t>
+      </w:r>
+      <w:r>
+        <w:t xml:space="preserve"> </w:t>
+      </w:r>
+      <w:r>
+        <w:t xml:space="preserve">The convergence process is show in figure </w:t>
+      </w:r>
+      <w:r>
+        <w:t>8</w:t>
+      </w:r>
+      <w:r>
+        <w:t>.</w:t>
+      </w:r>
+      <w:r>
+        <w:t xml:space="preserve"> Seen from the plot, as </w:t>
+      </w:r>
+      <w:r>
+        <w:t>the number of mesh element increas</w:t>
+      </w:r>
+      <w:r>
+        <w:t>ing</w:t>
+      </w:r>
+      <w:r>
+        <w:t xml:space="preserve">, the residual velocity converge at </w:t>
+      </w:r>
+      <w:r>
+        <w:t>170 m/s</w:t>
+      </w:r>
+      <w:r>
+        <w:t xml:space="preserve">. </w:t>
+      </w:r>
+      <w:r>
+        <w:t>The 19634 elements mesh was taken as a balance of accuracy and time consuming. It takes about 20 minutes to solve the result for once.</w:t>
+      </w:r>
+    </w:p>
+    <w:p>
+      <w:pPr>
+        <w:spacing w:after="0"/>
         <w:jc w:val="center"/>
+        <w:rPr>
+          <w:highlight w:val="yellow"/>
+        </w:rPr>
       </w:pPr>
       <w:r>
         <w:rPr>
@@ -5453,36 +5738,14 @@
         </w:rPr>
         <w:lastRenderedPageBreak/>
         <w:drawing>
-          <wp:inline distT="0" distB="0" distL="0" distR="0" wp14:anchorId="4F5AC148" wp14:editId="7E9FE906">
-            <wp:extent cx="4015946" cy="3296852"/>
-            <wp:effectExtent l="0" t="0" r="3810" b="0"/>
-            <wp:docPr id="8" name="Picture 8"/>
-            <wp:cNvGraphicFramePr>
-              <a:graphicFrameLocks xmlns:a="http://schemas.openxmlformats.org/drawingml/2006/main" noChangeAspect="1"/>
-            </wp:cNvGraphicFramePr>
+          <wp:inline distT="0" distB="0" distL="0" distR="0" wp14:anchorId="67CEA135" wp14:editId="300D8B23">
+            <wp:extent cx="4341181" cy="2663301"/>
+            <wp:effectExtent l="0" t="0" r="21590" b="22860"/>
+            <wp:docPr id="19" name="Chart 19"/>
+            <wp:cNvGraphicFramePr/>
             <a:graphic xmlns:a="http://schemas.openxmlformats.org/drawingml/2006/main">
-              <a:graphicData uri="http://schemas.openxmlformats.org/drawingml/2006/picture">
-                <pic:pic xmlns:pic="http://schemas.openxmlformats.org/drawingml/2006/picture">
-                  <pic:nvPicPr>
-                    <pic:cNvPr id="0" name=""/>
-                    <pic:cNvPicPr/>
-                  </pic:nvPicPr>
-                  <pic:blipFill>
-                    <a:blip r:embed="rId20"/>
-                    <a:stretch>
-                      <a:fillRect/>
-                    </a:stretch>
-                  </pic:blipFill>
-                  <pic:spPr>
-                    <a:xfrm>
-                      <a:off x="0" y="0"/>
-                      <a:ext cx="4025484" cy="3304682"/>
-                    </a:xfrm>
-                    <a:prstGeom prst="rect">
-                      <a:avLst/>
-                    </a:prstGeom>
-                  </pic:spPr>
-                </pic:pic>
+              <a:graphicData uri="http://schemas.openxmlformats.org/drawingml/2006/chart">
+                <c:chart xmlns:c="http://schemas.openxmlformats.org/drawingml/2006/chart" xmlns:r="http://schemas.openxmlformats.org/officeDocument/2006/relationships" r:id="rId20"/>
               </a:graphicData>
             </a:graphic>
           </wp:inline>
@@ -5492,17 +5755,219 @@
     <w:p>
       <w:pPr>
         <w:jc w:val="center"/>
-      </w:pPr>
-      <w:r>
         <w:rPr>
           <w:i/>
         </w:rPr>
-        <w:t>Figure 8: Mesh of The Protection Board Model</w:t>
-      </w:r>
-    </w:p>
-    <w:p>
-      <w:r>
-        <w:t>The residual velocity is also set as the mesh refinement indicator. A certain impact velocity is given, as the number of mesh element increase, the residual velocity converge at a certain value. The convergence process is show in figure 9.</w:t>
+      </w:pPr>
+      <w:r>
+        <w:rPr>
+          <w:i/>
+        </w:rPr>
+        <w:t xml:space="preserve">Figure </w:t>
+      </w:r>
+      <w:r>
+        <w:rPr>
+          <w:i/>
+        </w:rPr>
+        <w:t>8</w:t>
+      </w:r>
+      <w:r>
+        <w:rPr>
+          <w:i/>
+        </w:rPr>
+        <w:t xml:space="preserve">: Mesh Convergence </w:t>
+      </w:r>
+      <w:r>
+        <w:rPr>
+          <w:i/>
+        </w:rPr>
+        <w:t>of the Window Protection Board</w:t>
+      </w:r>
+    </w:p>
+    <w:p>
+      <w:pPr>
+        <w:pStyle w:val="Heading2"/>
+        <w:spacing w:after="120"/>
+        <w:rPr>
+          <w:lang w:eastAsia="zh-CN"/>
+        </w:rPr>
+      </w:pPr>
+      <w:r>
+        <w:t>8</w:t>
+      </w:r>
+      <w:r>
+        <w:t xml:space="preserve">.3 </w:t>
+      </w:r>
+      <w:r>
+        <w:rPr>
+          <w:rFonts w:hint="eastAsia"/>
+          <w:lang w:eastAsia="zh-CN"/>
+        </w:rPr>
+        <w:t>Sensitive analysis</w:t>
+      </w:r>
+    </w:p>
+    <w:p>
+      <w:pPr>
+        <w:rPr>
+          <w:lang w:eastAsia="zh-CN"/>
+        </w:rPr>
+      </w:pPr>
+      <w:r>
+        <w:t xml:space="preserve">Before designing the composite window protection board, the effective of different layer of materials need to be found out. </w:t>
+      </w:r>
+      <w:r>
+        <w:rPr>
+          <w:rFonts w:hint="eastAsia"/>
+        </w:rPr>
+        <w:t xml:space="preserve">The thickness of core and two </w:t>
+      </w:r>
+      <w:r>
+        <w:t>face-sheets</w:t>
+      </w:r>
+      <w:r>
+        <w:rPr>
+          <w:rFonts w:hint="eastAsia"/>
+        </w:rPr>
+        <w:t xml:space="preserve"> were decreased to investigate how much they </w:t>
+      </w:r>
+      <w:r>
+        <w:rPr>
+          <w:rFonts w:hint="eastAsia"/>
+          <w:lang w:eastAsia="zh-CN"/>
+        </w:rPr>
+        <w:t xml:space="preserve">would affect the protection </w:t>
+      </w:r>
+      <w:r>
+        <w:rPr>
+          <w:lang w:eastAsia="zh-CN"/>
+        </w:rPr>
+        <w:t>performance</w:t>
+      </w:r>
+      <w:r>
+        <w:rPr>
+          <w:rFonts w:hint="eastAsia"/>
+          <w:lang w:eastAsia="zh-CN"/>
+        </w:rPr>
+        <w:t>,</w:t>
+      </w:r>
+      <w:r>
+        <w:rPr>
+          <w:rFonts w:hint="eastAsia"/>
+          <w:lang w:eastAsia="zh-CN"/>
+        </w:rPr>
+        <w:t xml:space="preserve"> hence, the ballistic criteria.</w:t>
+      </w:r>
+    </w:p>
+    <w:p>
+      <w:pPr>
+        <w:rPr>
+          <w:lang w:eastAsia="zh-CN"/>
+        </w:rPr>
+      </w:pPr>
+      <w:r>
+        <w:rPr>
+          <w:rFonts w:hint="eastAsia"/>
+          <w:lang w:eastAsia="zh-CN"/>
+        </w:rPr>
+        <w:t>Core thickness of the PV</w:t>
+      </w:r>
+      <w:r>
+        <w:rPr>
+          <w:rFonts w:hint="eastAsia"/>
+          <w:lang w:eastAsia="zh-CN"/>
+        </w:rPr>
+        <w:t>C foam is tested at first. It was</w:t>
+      </w:r>
+      <w:r>
+        <w:rPr>
+          <w:rFonts w:hint="eastAsia"/>
+          <w:lang w:eastAsia="zh-CN"/>
+        </w:rPr>
+        <w:t xml:space="preserve"> reduced by 5 mm at a time, which is the thickness of one layer set in the ACP module. </w:t>
+      </w:r>
+      <w:r>
+        <w:rPr>
+          <w:rFonts w:hint="eastAsia"/>
+          <w:lang w:eastAsia="zh-CN"/>
+        </w:rPr>
+        <w:t xml:space="preserve">So it just </w:t>
+      </w:r>
+      <w:r>
+        <w:rPr>
+          <w:lang w:eastAsia="zh-CN"/>
+        </w:rPr>
+        <w:t>needs</w:t>
+      </w:r>
+      <w:r>
+        <w:rPr>
+          <w:rFonts w:hint="eastAsia"/>
+          <w:lang w:eastAsia="zh-CN"/>
+        </w:rPr>
+        <w:t xml:space="preserve"> to reduce one layer of the core </w:t>
+      </w:r>
+      <w:r>
+        <w:rPr>
+          <w:lang w:eastAsia="zh-CN"/>
+        </w:rPr>
+        <w:t>material</w:t>
+      </w:r>
+      <w:r>
+        <w:rPr>
+          <w:rFonts w:hint="eastAsia"/>
+          <w:lang w:eastAsia="zh-CN"/>
+        </w:rPr>
+        <w:t xml:space="preserve"> in the construction pile. </w:t>
+      </w:r>
+      <w:r>
+        <w:rPr>
+          <w:lang w:eastAsia="zh-CN"/>
+        </w:rPr>
+        <w:t xml:space="preserve">At least 5 mm core is left. Remove the PVC foam core completely may cause a significant material property change. This is not what determined to discuss in this project. </w:t>
+      </w:r>
+      <w:r>
+        <w:rPr>
+          <w:rFonts w:hint="eastAsia"/>
+          <w:lang w:eastAsia="zh-CN"/>
+        </w:rPr>
+        <w:t xml:space="preserve">The influence of each layer is shown in Figure 10. </w:t>
+      </w:r>
+      <w:r>
+        <w:rPr>
+          <w:rFonts w:hint="eastAsia"/>
+          <w:lang w:eastAsia="zh-CN"/>
+        </w:rPr>
+        <w:t>It could be seen that</w:t>
+      </w:r>
+      <w:r>
+        <w:rPr>
+          <w:rFonts w:hint="eastAsia"/>
+          <w:lang w:eastAsia="zh-CN"/>
+        </w:rPr>
+        <w:t xml:space="preserve"> </w:t>
+      </w:r>
+      <w:r>
+        <w:rPr>
+          <w:lang w:eastAsia="zh-CN"/>
+        </w:rPr>
+        <w:t xml:space="preserve">by reducing the core thickness, the ballistic limit drop from 60 m/s to 55 m/s. The PVC foam core has a minor influence on the </w:t>
+      </w:r>
+      <w:r>
+        <w:rPr>
+          <w:lang w:eastAsia="zh-CN"/>
+        </w:rPr>
+        <w:t>property of board.</w:t>
+      </w:r>
+      <w:r>
+        <w:rPr>
+          <w:lang w:eastAsia="zh-CN"/>
+        </w:rPr>
+        <w:t xml:space="preserve"> </w:t>
+      </w:r>
+      <w:r>
+        <w:rPr>
+          <w:lang w:eastAsia="zh-CN"/>
+        </w:rPr>
+        <w:t>The sensitive factor of the PVC foam core on the ballistic limit is 0.2 m/s per mm in average.</w:t>
       </w:r>
     </w:p>
     <w:p>
@@ -5510,7 +5975,8 @@
         <w:spacing w:after="0"/>
         <w:jc w:val="center"/>
         <w:rPr>
-          <w:highlight w:val="yellow"/>
+          <w:i/>
+          <w:lang w:eastAsia="zh-CN"/>
         </w:rPr>
       </w:pPr>
       <w:r>
@@ -5519,10 +5985,10 @@
           <w:lang w:eastAsia="en-AU"/>
         </w:rPr>
         <w:drawing>
-          <wp:inline distT="0" distB="0" distL="0" distR="0" wp14:anchorId="6B81E052" wp14:editId="7087899F">
-            <wp:extent cx="4572000" cy="2743200"/>
-            <wp:effectExtent l="0" t="0" r="19050" b="19050"/>
-            <wp:docPr id="13" name="Chart 13"/>
+          <wp:inline distT="0" distB="0" distL="0" distR="0" wp14:anchorId="48605F5B" wp14:editId="129F7A09">
+            <wp:extent cx="4580878" cy="2636668"/>
+            <wp:effectExtent l="0" t="0" r="10795" b="11430"/>
+            <wp:docPr id="20" name="Chart 20"/>
             <wp:cNvGraphicFramePr/>
             <a:graphic xmlns:a="http://schemas.openxmlformats.org/drawingml/2006/main">
               <a:graphicData uri="http://schemas.openxmlformats.org/drawingml/2006/chart">
@@ -5538,177 +6004,270 @@
         <w:jc w:val="center"/>
         <w:rPr>
           <w:i/>
-        </w:rPr>
-      </w:pPr>
-      <w:r>
-        <w:rPr>
+          <w:lang w:eastAsia="zh-CN"/>
+        </w:rPr>
+      </w:pPr>
+      <w:r>
+        <w:rPr>
+          <w:rFonts w:hint="eastAsia"/>
           <w:i/>
         </w:rPr>
-        <w:t xml:space="preserve">Figure 9: Mesh Convergence </w:t>
-      </w:r>
-    </w:p>
-    <w:p/>
-    <w:p>
-      <w:pPr>
-        <w:pStyle w:val="Heading2"/>
-        <w:spacing w:after="120"/>
-        <w:rPr>
-          <w:lang w:eastAsia="zh-CN"/>
-        </w:rPr>
-      </w:pPr>
-      <w:r>
-        <w:t>8</w:t>
-      </w:r>
-      <w:r>
-        <w:t xml:space="preserve">.3 </w:t>
-      </w:r>
-      <w:r>
-        <w:rPr>
-          <w:rFonts w:hint="eastAsia"/>
-          <w:lang w:eastAsia="zh-CN"/>
-        </w:rPr>
-        <w:t>Sensitive analysis</w:t>
-      </w:r>
-    </w:p>
-    <w:p>
-      <w:pPr>
-        <w:rPr>
-          <w:lang w:eastAsia="zh-CN"/>
-        </w:rPr>
-      </w:pPr>
-      <w:r>
-        <w:rPr>
-          <w:rFonts w:hint="eastAsia"/>
-        </w:rPr>
-        <w:t xml:space="preserve">The thickness of core and two face-sheet were decreased to investigate how much they </w:t>
-      </w:r>
-      <w:r>
-        <w:rPr>
-          <w:rFonts w:hint="eastAsia"/>
-          <w:lang w:eastAsia="zh-CN"/>
-        </w:rPr>
-        <w:t xml:space="preserve">would affect the protection </w:t>
-      </w:r>
-      <w:r>
-        <w:rPr>
-          <w:lang w:eastAsia="zh-CN"/>
-        </w:rPr>
-        <w:t>performance</w:t>
-      </w:r>
-      <w:r>
-        <w:rPr>
-          <w:rFonts w:hint="eastAsia"/>
-          <w:lang w:eastAsia="zh-CN"/>
-        </w:rPr>
-        <w:t>,</w:t>
-      </w:r>
-      <w:r>
-        <w:rPr>
-          <w:rFonts w:hint="eastAsia"/>
-          <w:lang w:eastAsia="zh-CN"/>
-        </w:rPr>
-        <w:t xml:space="preserve"> hence, the ballistic criteria.</w:t>
-      </w:r>
-    </w:p>
-    <w:p>
-      <w:pPr>
-        <w:rPr>
-          <w:lang w:eastAsia="zh-CN"/>
-        </w:rPr>
-      </w:pPr>
-      <w:r>
-        <w:rPr>
-          <w:rFonts w:hint="eastAsia"/>
-          <w:lang w:eastAsia="zh-CN"/>
+        <w:t xml:space="preserve">Figure </w:t>
+      </w:r>
+      <w:r>
+        <w:rPr>
+          <w:i/>
+        </w:rPr>
+        <w:t>9</w:t>
+      </w:r>
+      <w:r>
+        <w:rPr>
+          <w:rFonts w:hint="eastAsia"/>
+          <w:i/>
+        </w:rPr>
+        <w:t xml:space="preserve">: Influence of PVC foam on the Protection </w:t>
+      </w:r>
+      <w:r>
+        <w:rPr>
+          <w:i/>
+        </w:rPr>
+        <w:t>Performance</w:t>
+      </w:r>
+    </w:p>
+    <w:p>
+      <w:pPr>
+        <w:rPr>
+          <w:lang w:eastAsia="zh-CN"/>
+        </w:rPr>
+      </w:pPr>
+      <w:r>
+        <w:rPr>
+          <w:rFonts w:hint="eastAsia"/>
         </w:rPr>
         <w:lastRenderedPageBreak/>
-        <w:t>Core thickness of the PV</w:t>
-      </w:r>
-      <w:r>
-        <w:rPr>
-          <w:rFonts w:hint="eastAsia"/>
-          <w:lang w:eastAsia="zh-CN"/>
-        </w:rPr>
-        <w:t>C foam is tested at first. It was</w:t>
-      </w:r>
-      <w:r>
-        <w:rPr>
-          <w:rFonts w:hint="eastAsia"/>
-          <w:lang w:eastAsia="zh-CN"/>
-        </w:rPr>
-        <w:t xml:space="preserve"> reduced by 5 mm at a time, which is the thickness of one layer set in the ACP module. So it</w:t>
-      </w:r>
-      <w:r>
-        <w:rPr>
-          <w:rFonts w:hint="eastAsia"/>
-          <w:lang w:eastAsia="zh-CN"/>
-        </w:rPr>
-        <w:t xml:space="preserve"> just need to reduce one layer of the core </w:t>
-      </w:r>
-      <w:r>
-        <w:rPr>
-          <w:lang w:eastAsia="zh-CN"/>
-        </w:rPr>
-        <w:t>material</w:t>
-      </w:r>
-      <w:r>
-        <w:rPr>
-          <w:rFonts w:hint="eastAsia"/>
-          <w:lang w:eastAsia="zh-CN"/>
-        </w:rPr>
-        <w:t xml:space="preserve"> in </w:t>
-      </w:r>
-      <w:r>
-        <w:rPr>
-          <w:rFonts w:hint="eastAsia"/>
-          <w:lang w:eastAsia="zh-CN"/>
-        </w:rPr>
-        <w:t xml:space="preserve">the </w:t>
-      </w:r>
-      <w:r>
-        <w:rPr>
-          <w:rFonts w:hint="eastAsia"/>
-          <w:lang w:eastAsia="zh-CN"/>
-        </w:rPr>
-        <w:t xml:space="preserve">construction pile. </w:t>
-      </w:r>
-      <w:r>
-        <w:rPr>
-          <w:rFonts w:hint="eastAsia"/>
-          <w:lang w:eastAsia="zh-CN"/>
-        </w:rPr>
-        <w:t xml:space="preserve">The influence of each layer is shown in Figure 10. </w:t>
-      </w:r>
-      <w:r>
-        <w:rPr>
-          <w:rFonts w:hint="eastAsia"/>
-          <w:highlight w:val="yellow"/>
-          <w:lang w:eastAsia="zh-CN"/>
-        </w:rPr>
-        <w:t>It could be seen that</w:t>
-      </w:r>
-      <w:r>
-        <w:rPr>
-          <w:rFonts w:hint="eastAsia"/>
-          <w:lang w:eastAsia="zh-CN"/>
-        </w:rPr>
+        <w:t>The</w:t>
+      </w:r>
+      <w:r>
         <w:t xml:space="preserve"> </w:t>
       </w:r>
+      <w:r>
+        <w:t>E-glass/polyester woven laminate</w:t>
+      </w:r>
+      <w:r>
+        <w:rPr>
+          <w:rFonts w:hint="eastAsia"/>
+          <w:lang w:eastAsia="zh-CN"/>
+        </w:rPr>
+        <w:t xml:space="preserve"> is much harder</w:t>
+      </w:r>
+      <w:r>
+        <w:rPr>
+          <w:rFonts w:hint="eastAsia"/>
+          <w:lang w:eastAsia="zh-CN"/>
+        </w:rPr>
+        <w:t xml:space="preserve"> compare to the PVC Foam core. As shown </w:t>
+      </w:r>
+      <w:r>
+        <w:rPr>
+          <w:rFonts w:hint="eastAsia"/>
+          <w:lang w:eastAsia="zh-CN"/>
+        </w:rPr>
+        <w:t xml:space="preserve">in Figure 10, the influence of the PVC foam is limited. Even if the whole core is removed, the ballistic criteria velocity would not decrease much. This is also proved by experiment taken by </w:t>
+      </w:r>
+      <w:r>
+        <w:t>Shirley K. Gastillo</w:t>
+      </w:r>
+      <w:r>
+        <w:rPr>
+          <w:rFonts w:hint="eastAsia"/>
+          <w:lang w:eastAsia="zh-CN"/>
+        </w:rPr>
+        <w:t xml:space="preserve">. </w:t>
+      </w:r>
+      <w:r>
+        <w:rPr>
+          <w:rFonts w:hint="eastAsia"/>
+          <w:lang w:eastAsia="zh-CN"/>
+        </w:rPr>
+        <w:t xml:space="preserve">[1] </w:t>
+      </w:r>
+      <w:r>
+        <w:rPr>
+          <w:rFonts w:hint="eastAsia"/>
+          <w:lang w:eastAsia="zh-CN"/>
+        </w:rPr>
+        <w:t xml:space="preserve">He compared </w:t>
+      </w:r>
+      <w:r>
+        <w:rPr>
+          <w:rFonts w:hint="eastAsia"/>
+          <w:lang w:eastAsia="zh-CN"/>
+        </w:rPr>
+        <w:t xml:space="preserve">the performance of the composite </w:t>
+      </w:r>
+      <w:r>
+        <w:rPr>
+          <w:rFonts w:hint="eastAsia"/>
+          <w:lang w:eastAsia="zh-CN"/>
+        </w:rPr>
+        <w:t xml:space="preserve">structure with two </w:t>
+      </w:r>
+      <w:r>
+        <w:rPr>
+          <w:lang w:eastAsia="zh-CN"/>
+        </w:rPr>
+        <w:t>separated</w:t>
+      </w:r>
+      <w:r>
+        <w:rPr>
+          <w:rFonts w:hint="eastAsia"/>
+          <w:lang w:eastAsia="zh-CN"/>
+        </w:rPr>
+        <w:t xml:space="preserve"> face-sheet. </w:t>
+      </w:r>
+      <w:r>
+        <w:rPr>
+          <w:rFonts w:hint="eastAsia"/>
+          <w:lang w:eastAsia="zh-CN"/>
+        </w:rPr>
+        <w:t xml:space="preserve">The simulation </w:t>
+      </w:r>
+      <w:r>
+        <w:rPr>
+          <w:lang w:eastAsia="zh-CN"/>
+        </w:rPr>
+        <w:t xml:space="preserve">result </w:t>
+      </w:r>
+      <w:r>
+        <w:rPr>
+          <w:lang w:eastAsia="zh-CN"/>
+        </w:rPr>
+        <w:t>corresponded</w:t>
+      </w:r>
+      <w:r>
+        <w:rPr>
+          <w:rFonts w:hint="eastAsia"/>
+          <w:lang w:eastAsia="zh-CN"/>
+        </w:rPr>
+        <w:t xml:space="preserve"> with his experiment result that the </w:t>
+      </w:r>
+      <w:r>
+        <w:rPr>
+          <w:lang w:eastAsia="zh-CN"/>
+        </w:rPr>
+        <w:t>criteria</w:t>
+      </w:r>
+      <w:r>
+        <w:rPr>
+          <w:rFonts w:hint="eastAsia"/>
+          <w:lang w:eastAsia="zh-CN"/>
+        </w:rPr>
+        <w:t xml:space="preserve"> decreased </w:t>
+      </w:r>
+      <w:r>
+        <w:rPr>
+          <w:rFonts w:hint="eastAsia"/>
+          <w:lang w:eastAsia="zh-CN"/>
+        </w:rPr>
+        <w:t xml:space="preserve">about </w:t>
+      </w:r>
+      <w:r>
+        <w:rPr>
+          <w:lang w:eastAsia="zh-CN"/>
+        </w:rPr>
+        <w:t>5</w:t>
+      </w:r>
+      <w:r>
+        <w:rPr>
+          <w:rFonts w:hint="eastAsia"/>
+          <w:lang w:eastAsia="zh-CN"/>
+        </w:rPr>
+        <w:t>%.</w:t>
+      </w:r>
+      <w:r>
+        <w:rPr>
+          <w:rFonts w:hint="eastAsia"/>
+          <w:lang w:eastAsia="zh-CN"/>
+        </w:rPr>
+        <w:t xml:space="preserve"> </w:t>
+      </w:r>
+    </w:p>
+    <w:p>
+      <w:pPr>
+        <w:rPr>
+          <w:lang w:val="en-US" w:eastAsia="zh-CN"/>
+        </w:rPr>
+      </w:pPr>
+      <w:r>
+        <w:rPr>
+          <w:lang w:eastAsia="zh-CN"/>
+        </w:rPr>
+        <w:t>In the following procedure,</w:t>
+      </w:r>
+      <w:r>
+        <w:rPr>
+          <w:rFonts w:hint="eastAsia"/>
+          <w:lang w:eastAsia="zh-CN"/>
+        </w:rPr>
+        <w:t xml:space="preserve"> the influence of the front and back face-sheet is investigated. The results of the sensitivity </w:t>
+      </w:r>
+      <w:r>
+        <w:rPr>
+          <w:lang w:eastAsia="zh-CN"/>
+        </w:rPr>
+        <w:t>analysis</w:t>
+      </w:r>
+      <w:r>
+        <w:rPr>
+          <w:rFonts w:hint="eastAsia"/>
+          <w:lang w:eastAsia="zh-CN"/>
+        </w:rPr>
+        <w:t xml:space="preserve"> </w:t>
+      </w:r>
+      <w:r>
+        <w:rPr>
+          <w:lang w:eastAsia="zh-CN"/>
+        </w:rPr>
+        <w:t>are</w:t>
+      </w:r>
+      <w:r>
+        <w:rPr>
+          <w:rFonts w:hint="eastAsia"/>
+          <w:lang w:eastAsia="zh-CN"/>
+        </w:rPr>
+        <w:t xml:space="preserve"> illustrated in Figure 1</w:t>
+      </w:r>
+      <w:r>
+        <w:rPr>
+          <w:lang w:eastAsia="zh-CN"/>
+        </w:rPr>
+        <w:t>0</w:t>
+      </w:r>
+      <w:r>
+        <w:rPr>
+          <w:rFonts w:hint="eastAsia"/>
+          <w:lang w:eastAsia="zh-CN"/>
+        </w:rPr>
+        <w:t xml:space="preserve"> and Figure 1</w:t>
+      </w:r>
+      <w:r>
+        <w:rPr>
+          <w:lang w:eastAsia="zh-CN"/>
+        </w:rPr>
+        <w:t>1</w:t>
+      </w:r>
+      <w:r>
+        <w:rPr>
+          <w:rFonts w:hint="eastAsia"/>
+          <w:lang w:eastAsia="zh-CN"/>
+        </w:rPr>
+        <w:t>.</w:t>
+      </w:r>
     </w:p>
     <w:p>
       <w:pPr>
         <w:jc w:val="center"/>
         <w:rPr>
-          <w:i/>
-          <w:lang w:eastAsia="zh-CN"/>
-        </w:rPr>
-      </w:pPr>
-    </w:p>
-    <w:p>
-      <w:pPr>
-        <w:jc w:val="center"/>
-        <w:rPr>
-          <w:i/>
           <w:lang w:eastAsia="zh-CN"/>
         </w:rPr>
       </w:pPr>
@@ -5718,267 +6277,72 @@
           <w:i/>
           <w:highlight w:val="yellow"/>
         </w:rPr>
-        <w:t xml:space="preserve">Figure 10: Influence of PVC foam on the Protection </w:t>
-      </w:r>
-      <w:r>
-        <w:rPr>
+        <w:t>Figure 10: Influence of</w:t>
+      </w:r>
+      <w:r>
+        <w:rPr>
+          <w:rFonts w:hint="eastAsia"/>
           <w:i/>
           <w:highlight w:val="yellow"/>
-        </w:rPr>
-        <w:t>Performance</w:t>
-      </w:r>
-    </w:p>
-    <w:p>
-      <w:pPr>
-        <w:rPr>
-          <w:lang w:eastAsia="zh-CN"/>
-        </w:rPr>
-      </w:pPr>
-      <w:r>
-        <w:rPr>
-          <w:rFonts w:hint="eastAsia"/>
-        </w:rPr>
-        <w:t>The</w:t>
-      </w:r>
-      <w:r>
-        <w:t xml:space="preserve"> </w:t>
-      </w:r>
-      <w:r>
-        <w:t>E-glass/polyester woven laminate</w:t>
-      </w:r>
-      <w:r>
-        <w:rPr>
-          <w:rFonts w:hint="eastAsia"/>
-          <w:lang w:eastAsia="zh-CN"/>
-        </w:rPr>
-        <w:t xml:space="preserve"> is much harder</w:t>
-      </w:r>
-      <w:r>
-        <w:rPr>
-          <w:rFonts w:hint="eastAsia"/>
-          <w:lang w:eastAsia="zh-CN"/>
-        </w:rPr>
-        <w:t xml:space="preserve"> compare to the PVC Foam core. As shown </w:t>
-      </w:r>
-      <w:r>
-        <w:rPr>
-          <w:rFonts w:hint="eastAsia"/>
-          <w:lang w:eastAsia="zh-CN"/>
-        </w:rPr>
-        <w:t xml:space="preserve">in Figure 10, the influence of the PVC foam is limited. Even if the whole core is removed, the ballistic criteria velocity would not decrease much. This is also proved by experiment taken by </w:t>
-      </w:r>
-      <w:r>
-        <w:t>Shirley K. Gastillo</w:t>
-      </w:r>
-      <w:r>
-        <w:rPr>
-          <w:rFonts w:hint="eastAsia"/>
-          <w:lang w:eastAsia="zh-CN"/>
-        </w:rPr>
-        <w:t xml:space="preserve">. </w:t>
-      </w:r>
-      <w:r>
-        <w:rPr>
-          <w:rFonts w:hint="eastAsia"/>
-          <w:lang w:eastAsia="zh-CN"/>
-        </w:rPr>
-        <w:t xml:space="preserve">[1] </w:t>
-      </w:r>
-      <w:r>
-        <w:rPr>
-          <w:rFonts w:hint="eastAsia"/>
-          <w:lang w:eastAsia="zh-CN"/>
-        </w:rPr>
-        <w:t xml:space="preserve">He compared </w:t>
-      </w:r>
-      <w:r>
-        <w:rPr>
-          <w:rFonts w:hint="eastAsia"/>
-          <w:lang w:eastAsia="zh-CN"/>
-        </w:rPr>
-        <w:t xml:space="preserve">the performance of the composite </w:t>
-      </w:r>
-      <w:r>
-        <w:rPr>
-          <w:rFonts w:hint="eastAsia"/>
-          <w:lang w:eastAsia="zh-CN"/>
-        </w:rPr>
-        <w:t xml:space="preserve">structure with two </w:t>
-      </w:r>
-      <w:r>
-        <w:rPr>
-          <w:lang w:eastAsia="zh-CN"/>
-        </w:rPr>
-        <w:t>separated</w:t>
-      </w:r>
-      <w:r>
-        <w:rPr>
-          <w:rFonts w:hint="eastAsia"/>
-          <w:lang w:eastAsia="zh-CN"/>
-        </w:rPr>
-        <w:t xml:space="preserve"> face-sheet. </w:t>
-      </w:r>
-      <w:r>
-        <w:rPr>
-          <w:rFonts w:hint="eastAsia"/>
-          <w:lang w:eastAsia="zh-CN"/>
-        </w:rPr>
-        <w:t xml:space="preserve">The simulation </w:t>
-      </w:r>
-      <w:r>
-        <w:rPr>
-          <w:lang w:eastAsia="zh-CN"/>
-        </w:rPr>
-        <w:t>corresponded</w:t>
-      </w:r>
-      <w:r>
-        <w:rPr>
-          <w:rFonts w:hint="eastAsia"/>
-          <w:lang w:eastAsia="zh-CN"/>
-        </w:rPr>
-        <w:t xml:space="preserve"> with his experiment result that the </w:t>
-      </w:r>
-      <w:r>
-        <w:rPr>
-          <w:lang w:eastAsia="zh-CN"/>
-        </w:rPr>
-        <w:t>criteria</w:t>
-      </w:r>
-      <w:r>
-        <w:rPr>
-          <w:rFonts w:hint="eastAsia"/>
-          <w:lang w:eastAsia="zh-CN"/>
-        </w:rPr>
-        <w:t xml:space="preserve"> decreased about </w:t>
-      </w:r>
-      <w:r>
-        <w:rPr>
-          <w:rFonts w:hint="eastAsia"/>
-          <w:highlight w:val="yellow"/>
-          <w:lang w:eastAsia="zh-CN"/>
-        </w:rPr>
-        <w:t>10%</w:t>
-      </w:r>
-      <w:r>
-        <w:rPr>
-          <w:rFonts w:hint="eastAsia"/>
-          <w:lang w:eastAsia="zh-CN"/>
-        </w:rPr>
-        <w:t xml:space="preserve">. </w:t>
-      </w:r>
-    </w:p>
-    <w:p>
-      <w:pPr>
-        <w:rPr>
-          <w:lang w:val="en-US" w:eastAsia="zh-CN"/>
-        </w:rPr>
-      </w:pPr>
-      <w:r>
-        <w:rPr>
-          <w:rFonts w:hint="eastAsia"/>
-          <w:lang w:eastAsia="zh-CN"/>
-        </w:rPr>
-        <w:t>Then</w:t>
-      </w:r>
-      <w:r>
-        <w:rPr>
-          <w:rFonts w:hint="eastAsia"/>
-          <w:lang w:eastAsia="zh-CN"/>
-        </w:rPr>
-        <w:t xml:space="preserve"> the influence of the front and back face-sheet is investigated. The </w:t>
-      </w:r>
-      <w:proofErr w:type="gramStart"/>
-      <w:r>
-        <w:rPr>
-          <w:rFonts w:hint="eastAsia"/>
-          <w:lang w:eastAsia="zh-CN"/>
-        </w:rPr>
-        <w:t xml:space="preserve">results of the sensitivity </w:t>
-      </w:r>
-      <w:r>
-        <w:rPr>
-          <w:lang w:eastAsia="zh-CN"/>
-        </w:rPr>
-        <w:t>analysis</w:t>
-      </w:r>
-      <w:r>
-        <w:rPr>
-          <w:rFonts w:hint="eastAsia"/>
-          <w:lang w:eastAsia="zh-CN"/>
-        </w:rPr>
-        <w:t xml:space="preserve"> is</w:t>
-      </w:r>
-      <w:proofErr w:type="gramEnd"/>
-      <w:r>
-        <w:rPr>
-          <w:rFonts w:hint="eastAsia"/>
-          <w:lang w:eastAsia="zh-CN"/>
-        </w:rPr>
-        <w:t xml:space="preserve"> illustrated in Figure 11 and Figure 12.</w:t>
-      </w:r>
-    </w:p>
-    <w:p>
-      <w:pPr>
-        <w:jc w:val="center"/>
-        <w:rPr>
-          <w:lang w:eastAsia="zh-CN"/>
-        </w:rPr>
-      </w:pPr>
+          <w:lang w:eastAsia="zh-CN"/>
+        </w:rPr>
+        <w:t xml:space="preserve"> the Front Face-sheet</w:t>
+      </w:r>
       <w:r>
         <w:rPr>
           <w:rFonts w:hint="eastAsia"/>
           <w:i/>
           <w:highlight w:val="yellow"/>
         </w:rPr>
-        <w:t>Figure 10: Influence of</w:t>
-      </w:r>
-      <w:r>
-        <w:rPr>
-          <w:rFonts w:hint="eastAsia"/>
+        <w:t xml:space="preserve"> on the Protection </w:t>
+      </w:r>
+      <w:r>
+        <w:rPr>
           <w:i/>
           <w:highlight w:val="yellow"/>
-          <w:lang w:eastAsia="zh-CN"/>
-        </w:rPr>
-        <w:t xml:space="preserve"> the Front Face-sheet</w:t>
-      </w:r>
+        </w:rPr>
+        <w:t>Performanc</w:t>
+      </w:r>
+      <w:r>
+        <w:rPr>
+          <w:rFonts w:hint="eastAsia"/>
+          <w:i/>
+          <w:lang w:eastAsia="zh-CN"/>
+        </w:rPr>
+        <w:t>e</w:t>
+      </w:r>
+    </w:p>
+    <w:p>
+      <w:pPr>
+        <w:jc w:val="center"/>
+        <w:rPr>
+          <w:lang w:eastAsia="zh-CN"/>
+        </w:rPr>
+      </w:pPr>
       <w:r>
         <w:rPr>
           <w:rFonts w:hint="eastAsia"/>
           <w:i/>
           <w:highlight w:val="yellow"/>
         </w:rPr>
-        <w:t xml:space="preserve"> on the Protection </w:t>
-      </w:r>
-      <w:r>
-        <w:rPr>
+        <w:t>Figure 11</w:t>
+      </w:r>
+      <w:r>
+        <w:rPr>
+          <w:rFonts w:hint="eastAsia"/>
           <w:i/>
           <w:highlight w:val="yellow"/>
         </w:rPr>
-        <w:t>Performanc</w:t>
-      </w:r>
-      <w:r>
-        <w:rPr>
-          <w:rFonts w:hint="eastAsia"/>
-          <w:i/>
-          <w:lang w:eastAsia="zh-CN"/>
-        </w:rPr>
-        <w:t>e</w:t>
-      </w:r>
-    </w:p>
-    <w:p>
-      <w:pPr>
-        <w:jc w:val="center"/>
-        <w:rPr>
-          <w:lang w:eastAsia="zh-CN"/>
-        </w:rPr>
-      </w:pPr>
+        <w:t xml:space="preserve">: Influence of </w:t>
+      </w:r>
       <w:r>
         <w:rPr>
           <w:rFonts w:hint="eastAsia"/>
           <w:i/>
           <w:highlight w:val="yellow"/>
-        </w:rPr>
-        <w:t>Figure 11</w:t>
+          <w:lang w:eastAsia="zh-CN"/>
+        </w:rPr>
+        <w:t xml:space="preserve">the Back Face-sheet </w:t>
       </w:r>
       <w:r>
         <w:rPr>
@@ -5986,150 +6350,151 @@
           <w:i/>
           <w:highlight w:val="yellow"/>
         </w:rPr>
-        <w:t xml:space="preserve">: Influence of </w:t>
-      </w:r>
-      <w:r>
-        <w:rPr>
-          <w:rFonts w:hint="eastAsia"/>
+        <w:t xml:space="preserve">on the Protection </w:t>
+      </w:r>
+      <w:r>
+        <w:rPr>
           <w:i/>
           <w:highlight w:val="yellow"/>
-          <w:lang w:eastAsia="zh-CN"/>
-        </w:rPr>
-        <w:t xml:space="preserve">the Back Face-sheet </w:t>
+        </w:rPr>
+        <w:t>Performanc</w:t>
       </w:r>
       <w:r>
         <w:rPr>
           <w:rFonts w:hint="eastAsia"/>
           <w:i/>
+          <w:lang w:eastAsia="zh-CN"/>
+        </w:rPr>
+        <w:t>e</w:t>
+      </w:r>
+    </w:p>
+    <w:p>
+      <w:pPr>
+        <w:rPr>
+          <w:lang w:eastAsia="zh-CN"/>
+        </w:rPr>
+      </w:pPr>
+      <w:r>
+        <w:rPr>
+          <w:rFonts w:hint="eastAsia"/>
           <w:highlight w:val="yellow"/>
         </w:rPr>
-        <w:t xml:space="preserve">on the Protection </w:t>
-      </w:r>
-      <w:r>
-        <w:rPr>
-          <w:i/>
+        <w:t xml:space="preserve">It could be known from </w:t>
+      </w:r>
+      <w:r>
+        <w:rPr>
+          <w:rFonts w:hint="eastAsia"/>
           <w:highlight w:val="yellow"/>
-        </w:rPr>
-        <w:t>Performanc</w:t>
-      </w:r>
-      <w:r>
-        <w:rPr>
-          <w:rFonts w:hint="eastAsia"/>
-          <w:i/>
-          <w:lang w:eastAsia="zh-CN"/>
-        </w:rPr>
-        <w:t>e</w:t>
-      </w:r>
-    </w:p>
-    <w:p>
-      <w:pPr>
-        <w:rPr>
-          <w:lang w:eastAsia="zh-CN"/>
-        </w:rPr>
-      </w:pPr>
-      <w:r>
-        <w:rPr>
-          <w:rFonts w:hint="eastAsia"/>
+          <w:lang w:eastAsia="zh-CN"/>
+        </w:rPr>
+        <w:t>the two figure above that</w:t>
+      </w:r>
+      <w:r>
+        <w:rPr>
+          <w:rFonts w:hint="eastAsia"/>
+          <w:lang w:eastAsia="zh-CN"/>
+        </w:rPr>
+        <w:t xml:space="preserve"> </w:t>
+      </w:r>
+    </w:p>
+    <w:p>
+      <w:pPr>
+        <w:pStyle w:val="Heading1"/>
+        <w:spacing w:after="240"/>
+      </w:pPr>
+      <w:bookmarkStart w:id="19" w:name="_Toc481699528"/>
+      <w:r>
+        <w:t>9</w:t>
+      </w:r>
+      <w:r>
+        <w:t xml:space="preserve"> </w:t>
+      </w:r>
+      <w:r>
+        <w:t>Design output</w:t>
+      </w:r>
+      <w:r>
+        <w:t xml:space="preserve"> and Discussion</w:t>
+      </w:r>
+      <w:bookmarkEnd w:id="19"/>
+    </w:p>
+    <w:p>
+      <w:pPr>
+        <w:rPr>
+          <w:lang w:eastAsia="zh-CN"/>
+        </w:rPr>
+      </w:pPr>
+      <w:r>
+        <w:t xml:space="preserve">Through all these procedure above, the simulation results were provided. The contribution of different materials and layers are investigated. Now it is able to design the window protection board according to these discoveries. </w:t>
+      </w:r>
+      <w:r>
+        <w:t xml:space="preserve">In this section, the minimum core thickness </w:t>
+      </w:r>
+      <w:r>
+        <w:rPr>
+          <w:rFonts w:hint="eastAsia"/>
+          <w:lang w:eastAsia="zh-CN"/>
+        </w:rPr>
+        <w:t xml:space="preserve">is calculated through another several times of simulation. This process started from the </w:t>
+      </w:r>
+      <w:r>
+        <w:rPr>
+          <w:lang w:eastAsia="zh-CN"/>
+        </w:rPr>
+        <w:t>original</w:t>
+      </w:r>
+      <w:r>
+        <w:rPr>
+          <w:rFonts w:hint="eastAsia"/>
+          <w:lang w:eastAsia="zh-CN"/>
+        </w:rPr>
+        <w:t xml:space="preserve"> core thickness of 30 mm and then decrease in each time. Until the projectile of 34 m/s could shoot </w:t>
+      </w:r>
+      <w:r>
+        <w:rPr>
+          <w:rFonts w:hint="eastAsia"/>
+          <w:lang w:eastAsia="zh-CN"/>
+        </w:rPr>
+        <w:t>through the board. This procedure is shown in the following figure</w:t>
+      </w:r>
+      <w:r>
+        <w:rPr>
+          <w:lang w:eastAsia="zh-CN"/>
+        </w:rPr>
+        <w:t>.</w:t>
+      </w:r>
+      <w:r>
+        <w:rPr>
+          <w:rFonts w:hint="eastAsia"/>
+          <w:lang w:eastAsia="zh-CN"/>
+        </w:rPr>
+        <w:t xml:space="preserve"> After we found the limit thickness, a safety factor of 1.</w:t>
+      </w:r>
+      <w:r>
+        <w:rPr>
+          <w:lang w:eastAsia="zh-CN"/>
+        </w:rPr>
+        <w:t>1</w:t>
+      </w:r>
+      <w:r>
+        <w:rPr>
+          <w:rFonts w:hint="eastAsia"/>
+          <w:lang w:eastAsia="zh-CN"/>
+        </w:rPr>
+        <w:t xml:space="preserve"> is multiplied as discussed in the former part.</w:t>
+      </w:r>
+    </w:p>
+    <w:p>
+      <w:pPr>
+        <w:jc w:val="center"/>
+        <w:rPr>
           <w:highlight w:val="yellow"/>
-        </w:rPr>
-        <w:t xml:space="preserve">It could be known from </w:t>
-      </w:r>
-      <w:r>
-        <w:rPr>
-          <w:rFonts w:hint="eastAsia"/>
+          <w:lang w:eastAsia="zh-CN"/>
+        </w:rPr>
+      </w:pPr>
+      <w:r>
+        <w:rPr>
+          <w:noProof/>
           <w:highlight w:val="yellow"/>
-          <w:lang w:eastAsia="zh-CN"/>
-        </w:rPr>
-        <w:t>the two figure above that</w:t>
-      </w:r>
-      <w:r>
-        <w:rPr>
-          <w:rFonts w:hint="eastAsia"/>
-          <w:lang w:eastAsia="zh-CN"/>
-        </w:rPr>
-        <w:t xml:space="preserve"> </w:t>
-      </w:r>
-    </w:p>
-    <w:p>
-      <w:pPr>
-        <w:pStyle w:val="Heading2"/>
-        <w:spacing w:after="120"/>
-      </w:pPr>
-      <w:bookmarkStart w:id="19" w:name="_Toc481699528"/>
-      <w:r>
-        <w:t>8</w:t>
-      </w:r>
-      <w:r>
-        <w:t>.</w:t>
-      </w:r>
-      <w:r>
-        <w:t>4</w:t>
-      </w:r>
-      <w:r>
-        <w:t xml:space="preserve"> Results and Discussion</w:t>
-      </w:r>
-      <w:bookmarkEnd w:id="19"/>
-    </w:p>
-    <w:p>
-      <w:pPr>
-        <w:rPr>
-          <w:lang w:eastAsia="zh-CN"/>
-        </w:rPr>
-      </w:pPr>
-      <w:r>
-        <w:t xml:space="preserve">In this section, the minimum core thickness </w:t>
-      </w:r>
-      <w:r>
-        <w:rPr>
-          <w:rFonts w:hint="eastAsia"/>
-          <w:lang w:eastAsia="zh-CN"/>
-        </w:rPr>
-        <w:t xml:space="preserve">is calculated through another several times of simulation. This process started from the </w:t>
-      </w:r>
-      <w:r>
-        <w:rPr>
-          <w:lang w:eastAsia="zh-CN"/>
-        </w:rPr>
-        <w:t>original</w:t>
-      </w:r>
-      <w:r>
-        <w:rPr>
-          <w:rFonts w:hint="eastAsia"/>
-          <w:lang w:eastAsia="zh-CN"/>
-        </w:rPr>
-        <w:t xml:space="preserve"> core thickness of 30 mm and then decrease in each time. Until the projectile of 34 m/s could shoot </w:t>
-      </w:r>
-      <w:r>
-        <w:rPr>
-          <w:rFonts w:hint="eastAsia"/>
-          <w:lang w:eastAsia="zh-CN"/>
-        </w:rPr>
-        <w:t>through the board. This procedure is shown in the following figure</w:t>
-      </w:r>
-      <w:r>
-        <w:rPr>
-          <w:lang w:eastAsia="zh-CN"/>
-        </w:rPr>
-        <w:t>.</w:t>
-      </w:r>
-      <w:r>
-        <w:rPr>
-          <w:rFonts w:hint="eastAsia"/>
-          <w:lang w:eastAsia="zh-CN"/>
-        </w:rPr>
-        <w:t xml:space="preserve"> After we found the limit thickness, a safety factor of 1.2 is multiplied as discussed in the former part.</w:t>
-      </w:r>
-    </w:p>
-    <w:p>
-      <w:pPr>
-        <w:jc w:val="center"/>
-        <w:rPr>
-          <w:lang w:eastAsia="zh-CN"/>
-        </w:rPr>
-      </w:pPr>
-      <w:r>
-        <w:rPr>
-          <w:noProof/>
           <w:lang w:eastAsia="en-AU"/>
         </w:rPr>
         <w:drawing>
@@ -6179,47 +6544,28 @@
       <w:r>
         <w:rPr>
           <w:i/>
-        </w:rPr>
+          <w:highlight w:val="yellow"/>
+        </w:rPr>
+        <w:t>Figure 10: Deformation for the Initial Model</w:t>
+      </w:r>
+      <w:r>
+        <w:rPr>
+          <w:i/>
+        </w:rPr>
+        <w:t xml:space="preserve"> </w:t>
+      </w:r>
+    </w:p>
+    <w:p>
+      <w:r>
         <w:lastRenderedPageBreak/>
-        <w:t xml:space="preserve">Figure </w:t>
-      </w:r>
-      <w:r>
-        <w:rPr>
-          <w:i/>
-        </w:rPr>
-        <w:t>10</w:t>
-      </w:r>
-      <w:r>
-        <w:rPr>
-          <w:i/>
-        </w:rPr>
-        <w:t xml:space="preserve">: </w:t>
-      </w:r>
-      <w:r>
-        <w:rPr>
-          <w:i/>
-        </w:rPr>
-        <w:t>Deformation for the Initial Model</w:t>
-      </w:r>
-      <w:r>
-        <w:rPr>
-          <w:i/>
-        </w:rPr>
-        <w:t xml:space="preserve"> </w:t>
-      </w:r>
-    </w:p>
-    <w:p>
-      <w:r>
         <w:t xml:space="preserve">As is shown in figure 10, the projectile could not shoot through the initial model. So the thickness of the core material </w:t>
       </w:r>
       <w:r>
-        <w:t xml:space="preserve">was decreased. The residual velocity is still taken as </w:t>
-      </w:r>
-      <w:proofErr w:type="gramStart"/>
-      <w:r>
-        <w:t>indicator,</w:t>
-      </w:r>
-      <w:proofErr w:type="gramEnd"/>
+        <w:t>was decreased. The residual velocity is still taken as indicator</w:t>
+      </w:r>
+      <w:r>
+        <w:t>.</w:t>
+      </w:r>
       <w:r>
         <w:t xml:space="preserve"> the plot is shown below in figure 11.</w:t>
       </w:r>
@@ -6309,7 +6655,7 @@
       </w:pPr>
       <w:bookmarkStart w:id="20" w:name="_Toc481699529"/>
       <w:r>
-        <w:t>9</w:t>
+        <w:t>10</w:t>
       </w:r>
       <w:r>
         <w:t>. Conclusion</w:t>
@@ -6478,6 +6824,7 @@
       </w:pPr>
       <w:bookmarkStart w:id="21" w:name="_Toc481699530"/>
       <w:r>
+        <w:lastRenderedPageBreak/>
         <w:br w:type="page"/>
       </w:r>
     </w:p>
@@ -7770,11 +8117,11 @@
           <c:showPercent val="0"/>
           <c:showBubbleSize val="0"/>
         </c:dLbls>
-        <c:axId val="45876736"/>
-        <c:axId val="45878656"/>
+        <c:axId val="37048704"/>
+        <c:axId val="37050624"/>
       </c:scatterChart>
       <c:valAx>
-        <c:axId val="45876736"/>
+        <c:axId val="37048704"/>
         <c:scaling>
           <c:orientation val="minMax"/>
           <c:max val="20000"/>
@@ -7805,12 +8152,12 @@
         <c:majorTickMark val="none"/>
         <c:minorTickMark val="none"/>
         <c:tickLblPos val="nextTo"/>
-        <c:crossAx val="45878656"/>
+        <c:crossAx val="37050624"/>
         <c:crosses val="autoZero"/>
         <c:crossBetween val="midCat"/>
       </c:valAx>
       <c:valAx>
-        <c:axId val="45878656"/>
+        <c:axId val="37050624"/>
         <c:scaling>
           <c:orientation val="minMax"/>
           <c:max val="250"/>
@@ -7842,7 +8189,7 @@
         <c:majorTickMark val="none"/>
         <c:minorTickMark val="none"/>
         <c:tickLblPos val="nextTo"/>
-        <c:crossAx val="45876736"/>
+        <c:crossAx val="37048704"/>
         <c:crosses val="autoZero"/>
         <c:crossBetween val="midCat"/>
       </c:valAx>
@@ -7882,48 +8229,48 @@
           <c:order val="0"/>
           <c:xVal>
             <c:numRef>
-              <c:f>Sheet1!$A$33:$A$37</c:f>
+              <c:f>Sheet1!$P$32:$P$37</c:f>
               <c:numCache>
                 <c:formatCode>General</c:formatCode>
-                <c:ptCount val="5"/>
+                <c:ptCount val="6"/>
                 <c:pt idx="0">
-                  <c:v>5690</c:v>
+                  <c:v>9655</c:v>
                 </c:pt>
                 <c:pt idx="1">
-                  <c:v>8840</c:v>
+                  <c:v>13796</c:v>
                 </c:pt>
                 <c:pt idx="2">
-                  <c:v>12920</c:v>
+                  <c:v>17382</c:v>
                 </c:pt>
                 <c:pt idx="3">
-                  <c:v>22580</c:v>
+                  <c:v>19634</c:v>
                 </c:pt>
                 <c:pt idx="4">
-                  <c:v>30560</c:v>
+                  <c:v>24352</c:v>
                 </c:pt>
               </c:numCache>
             </c:numRef>
           </c:xVal>
           <c:yVal>
             <c:numRef>
-              <c:f>Sheet1!$B$33:$B$37</c:f>
+              <c:f>Sheet1!$Q$32:$Q$37</c:f>
               <c:numCache>
                 <c:formatCode>General</c:formatCode>
-                <c:ptCount val="5"/>
+                <c:ptCount val="6"/>
                 <c:pt idx="0">
-                  <c:v>230</c:v>
+                  <c:v>200</c:v>
                 </c:pt>
                 <c:pt idx="1">
-                  <c:v>220</c:v>
+                  <c:v>188</c:v>
                 </c:pt>
                 <c:pt idx="2">
-                  <c:v>212</c:v>
+                  <c:v>176</c:v>
                 </c:pt>
                 <c:pt idx="3">
-                  <c:v>210</c:v>
+                  <c:v>171</c:v>
                 </c:pt>
                 <c:pt idx="4">
-                  <c:v>209</c:v>
+                  <c:v>170</c:v>
                 </c:pt>
               </c:numCache>
             </c:numRef>
@@ -7938,11 +8285,11 @@
           <c:showPercent val="0"/>
           <c:showBubbleSize val="0"/>
         </c:dLbls>
-        <c:axId val="37087872"/>
-        <c:axId val="94683904"/>
+        <c:axId val="93627904"/>
+        <c:axId val="131735936"/>
       </c:scatterChart>
       <c:valAx>
-        <c:axId val="37087872"/>
+        <c:axId val="93627904"/>
         <c:scaling>
           <c:orientation val="minMax"/>
         </c:scaling>
@@ -7971,12 +8318,12 @@
         <c:majorTickMark val="none"/>
         <c:minorTickMark val="none"/>
         <c:tickLblPos val="nextTo"/>
-        <c:crossAx val="94683904"/>
+        <c:crossAx val="131735936"/>
         <c:crosses val="autoZero"/>
         <c:crossBetween val="midCat"/>
       </c:valAx>
       <c:valAx>
-        <c:axId val="94683904"/>
+        <c:axId val="131735936"/>
         <c:scaling>
           <c:orientation val="minMax"/>
         </c:scaling>
@@ -8006,7 +8353,7 @@
         <c:majorTickMark val="none"/>
         <c:minorTickMark val="none"/>
         <c:tickLblPos val="nextTo"/>
-        <c:crossAx val="37087872"/>
+        <c:crossAx val="93627904"/>
         <c:crosses val="autoZero"/>
         <c:crossBetween val="midCat"/>
       </c:valAx>
@@ -8022,6 +8369,174 @@
 </file>
 
 <file path=word/charts/chart3.xml><?xml version="1.0" encoding="utf-8"?>
+<c:chartSpace xmlns:c="http://schemas.openxmlformats.org/drawingml/2006/chart" xmlns:a="http://schemas.openxmlformats.org/drawingml/2006/main" xmlns:r="http://schemas.openxmlformats.org/officeDocument/2006/relationships">
+  <c:date1904 val="0"/>
+  <c:lang val="en-AU"/>
+  <c:roundedCorners val="0"/>
+  <mc:AlternateContent xmlns:mc="http://schemas.openxmlformats.org/markup-compatibility/2006">
+    <mc:Choice xmlns:c14="http://schemas.microsoft.com/office/drawing/2007/8/2/chart" Requires="c14">
+      <c14:style val="102"/>
+    </mc:Choice>
+    <mc:Fallback>
+      <c:style val="2"/>
+    </mc:Fallback>
+  </mc:AlternateContent>
+  <c:chart>
+    <c:autoTitleDeleted val="1"/>
+    <c:plotArea>
+      <c:layout/>
+      <c:scatterChart>
+        <c:scatterStyle val="smoothMarker"/>
+        <c:varyColors val="0"/>
+        <c:ser>
+          <c:idx val="0"/>
+          <c:order val="0"/>
+          <c:xVal>
+            <c:numRef>
+              <c:f>Sheet1!$A$64:$A$70</c:f>
+              <c:numCache>
+                <c:formatCode>General</c:formatCode>
+                <c:ptCount val="7"/>
+                <c:pt idx="1">
+                  <c:v>30</c:v>
+                </c:pt>
+                <c:pt idx="2">
+                  <c:v>20</c:v>
+                </c:pt>
+                <c:pt idx="3">
+                  <c:v>15</c:v>
+                </c:pt>
+                <c:pt idx="4">
+                  <c:v>10</c:v>
+                </c:pt>
+                <c:pt idx="5">
+                  <c:v>5</c:v>
+                </c:pt>
+              </c:numCache>
+            </c:numRef>
+          </c:xVal>
+          <c:yVal>
+            <c:numRef>
+              <c:f>Sheet1!$B$64:$B$70</c:f>
+              <c:numCache>
+                <c:formatCode>General</c:formatCode>
+                <c:ptCount val="7"/>
+                <c:pt idx="1">
+                  <c:v>60</c:v>
+                </c:pt>
+                <c:pt idx="2">
+                  <c:v>58</c:v>
+                </c:pt>
+                <c:pt idx="3">
+                  <c:v>57</c:v>
+                </c:pt>
+                <c:pt idx="4">
+                  <c:v>56</c:v>
+                </c:pt>
+                <c:pt idx="5">
+                  <c:v>56</c:v>
+                </c:pt>
+              </c:numCache>
+            </c:numRef>
+          </c:yVal>
+          <c:smooth val="1"/>
+        </c:ser>
+        <c:dLbls>
+          <c:showLegendKey val="0"/>
+          <c:showVal val="0"/>
+          <c:showCatName val="0"/>
+          <c:showSerName val="0"/>
+          <c:showPercent val="0"/>
+          <c:showBubbleSize val="0"/>
+        </c:dLbls>
+        <c:axId val="129696128"/>
+        <c:axId val="129698816"/>
+      </c:scatterChart>
+      <c:valAx>
+        <c:axId val="129696128"/>
+        <c:scaling>
+          <c:orientation val="maxMin"/>
+          <c:max val="30"/>
+          <c:min val="5"/>
+        </c:scaling>
+        <c:delete val="0"/>
+        <c:axPos val="b"/>
+        <c:title>
+          <c:tx>
+            <c:rich>
+              <a:bodyPr/>
+              <a:lstStyle/>
+              <a:p>
+                <a:pPr>
+                  <a:defRPr/>
+                </a:pPr>
+                <a:r>
+                  <a:rPr lang="en-AU"/>
+                  <a:t>Core Thickness (mm)</a:t>
+                </a:r>
+              </a:p>
+            </c:rich>
+          </c:tx>
+          <c:layout/>
+          <c:overlay val="0"/>
+        </c:title>
+        <c:numFmt formatCode="General" sourceLinked="1"/>
+        <c:majorTickMark val="none"/>
+        <c:minorTickMark val="none"/>
+        <c:tickLblPos val="nextTo"/>
+        <c:crossAx val="129698816"/>
+        <c:crosses val="autoZero"/>
+        <c:crossBetween val="midCat"/>
+      </c:valAx>
+      <c:valAx>
+        <c:axId val="129698816"/>
+        <c:scaling>
+          <c:orientation val="minMax"/>
+          <c:max val="65"/>
+          <c:min val="40"/>
+        </c:scaling>
+        <c:delete val="0"/>
+        <c:axPos val="r"/>
+        <c:majorGridlines/>
+        <c:title>
+          <c:tx>
+            <c:rich>
+              <a:bodyPr/>
+              <a:lstStyle/>
+              <a:p>
+                <a:pPr>
+                  <a:defRPr/>
+                </a:pPr>
+                <a:r>
+                  <a:rPr lang="en-AU"/>
+                  <a:t>Ballistic Limit (m/s)</a:t>
+                </a:r>
+              </a:p>
+            </c:rich>
+          </c:tx>
+          <c:layout/>
+          <c:overlay val="0"/>
+        </c:title>
+        <c:numFmt formatCode="General" sourceLinked="1"/>
+        <c:majorTickMark val="none"/>
+        <c:minorTickMark val="none"/>
+        <c:tickLblPos val="nextTo"/>
+        <c:crossAx val="129696128"/>
+        <c:crosses val="autoZero"/>
+        <c:crossBetween val="midCat"/>
+      </c:valAx>
+    </c:plotArea>
+    <c:plotVisOnly val="1"/>
+    <c:dispBlanksAs val="gap"/>
+    <c:showDLblsOverMax val="0"/>
+  </c:chart>
+  <c:externalData r:id="rId1">
+    <c:autoUpdate val="0"/>
+  </c:externalData>
+</c:chartSpace>
+</file>
+
+<file path=word/charts/chart4.xml><?xml version="1.0" encoding="utf-8"?>
 <c:chartSpace xmlns:c="http://schemas.openxmlformats.org/drawingml/2006/chart" xmlns:a="http://schemas.openxmlformats.org/drawingml/2006/main" xmlns:r="http://schemas.openxmlformats.org/officeDocument/2006/relationships">
   <c:date1904 val="0"/>
   <c:lang val="en-AU"/>
@@ -8126,11 +8641,11 @@
           <c:showPercent val="0"/>
           <c:showBubbleSize val="0"/>
         </c:dLbls>
-        <c:axId val="61246848"/>
-        <c:axId val="100103296"/>
+        <c:axId val="45702144"/>
+        <c:axId val="45708416"/>
       </c:scatterChart>
       <c:valAx>
-        <c:axId val="61246848"/>
+        <c:axId val="45702144"/>
         <c:scaling>
           <c:orientation val="minMax"/>
         </c:scaling>
@@ -8159,12 +8674,12 @@
         <c:majorTickMark val="none"/>
         <c:minorTickMark val="none"/>
         <c:tickLblPos val="nextTo"/>
-        <c:crossAx val="100103296"/>
+        <c:crossAx val="45708416"/>
         <c:crosses val="autoZero"/>
         <c:crossBetween val="midCat"/>
       </c:valAx>
       <c:valAx>
-        <c:axId val="100103296"/>
+        <c:axId val="45708416"/>
         <c:scaling>
           <c:orientation val="minMax"/>
         </c:scaling>
@@ -8199,7 +8714,7 @@
         <c:majorTickMark val="none"/>
         <c:minorTickMark val="none"/>
         <c:tickLblPos val="nextTo"/>
-        <c:crossAx val="61246848"/>
+        <c:crossAx val="45702144"/>
         <c:crosses val="autoZero"/>
         <c:crossBetween val="midCat"/>
       </c:valAx>
@@ -8504,7 +9019,7 @@
 </file>
 
 <file path=customXml/itemProps1.xml><?xml version="1.0" encoding="utf-8"?>
-<ds:datastoreItem xmlns:ds="http://schemas.openxmlformats.org/officeDocument/2006/customXml" ds:itemID="{937E69D6-F123-4722-BD8C-F32874926450}">
+<ds:datastoreItem xmlns:ds="http://schemas.openxmlformats.org/officeDocument/2006/customXml" ds:itemID="{CD0E01AC-F838-438A-A38F-D65F26AD8995}">
   <ds:schemaRefs>
     <ds:schemaRef ds:uri="http://schemas.openxmlformats.org/officeDocument/2006/bibliography"/>
   </ds:schemaRefs>

</xml_diff>